<commit_message>
last changes and submission
</commit_message>
<xml_diff>
--- a/Cover letter NEE.docx
+++ b/Cover letter NEE.docx
@@ -34,25 +34,19 @@
       <w:r>
         <w:tab/>
       </w:r>
+    </w:p>
+    <w:p>
+      <w:pPr>
+        <w:pStyle w:val="NormalWeb"/>
+        <w:tabs>
+          <w:tab w:val="left" w:pos="3420"/>
+        </w:tabs>
+        <w:jc w:val="right"/>
+      </w:pPr>
       <w:r>
         <w:tab/>
       </w:r>
       <w:r>
-        <w:tab/>
-      </w:r>
-    </w:p>
-    <w:p>
-      <w:pPr>
-        <w:pStyle w:val="NormalWeb"/>
-        <w:tabs>
-          <w:tab w:val="left" w:pos="3420"/>
-        </w:tabs>
-        <w:jc w:val="right"/>
-      </w:pPr>
-      <w:r>
-        <w:tab/>
-      </w:r>
-      <w:r>
         <w:t>October 15, 2018</w:t>
       </w:r>
     </w:p>
@@ -60,16 +54,6 @@
       <w:pPr>
         <w:rPr>
           <w:rFonts w:ascii="Times New Roman" w:hAnsi="Times New Roman"/>
-          <w:color w:val="000000"/>
-          <w:szCs w:val="24"/>
-          <w:shd w:val="clear" w:color="auto" w:fill="FFFFFF"/>
-        </w:rPr>
-      </w:pPr>
-    </w:p>
-    <w:p>
-      <w:pPr>
-        <w:rPr>
-          <w:rFonts w:ascii="Times New Roman" w:hAnsi="Times New Roman"/>
           <w:szCs w:val="24"/>
         </w:rPr>
       </w:pPr>
@@ -168,6 +152,137 @@
           <w:szCs w:val="24"/>
         </w:rPr>
         <w:t xml:space="preserve">recently </w:t>
+      </w:r>
+      <w:r>
+        <w:rPr>
+          <w:rFonts w:ascii="Times New Roman" w:hAnsi="Times New Roman"/>
+          <w:szCs w:val="24"/>
+        </w:rPr>
+        <w:t xml:space="preserve">published in </w:t>
+      </w:r>
+      <w:r>
+        <w:rPr>
+          <w:rFonts w:ascii="Times New Roman" w:hAnsi="Times New Roman"/>
+          <w:i/>
+          <w:szCs w:val="24"/>
+        </w:rPr>
+        <w:t xml:space="preserve">Science </w:t>
+      </w:r>
+      <w:r>
+        <w:rPr>
+          <w:rFonts w:ascii="Times New Roman" w:hAnsi="Times New Roman"/>
+          <w:szCs w:val="24"/>
+        </w:rPr>
+        <w:t xml:space="preserve">has been used to justify the $1.2 billion currently allocated for the Global Virome Project over the coming decade. </w:t>
+      </w:r>
+    </w:p>
+    <w:p>
+      <w:pPr>
+        <w:rPr>
+          <w:rFonts w:ascii="Times New Roman" w:hAnsi="Times New Roman"/>
+          <w:szCs w:val="24"/>
+        </w:rPr>
+      </w:pPr>
+    </w:p>
+    <w:p>
+      <w:pPr>
+        <w:rPr>
+          <w:rFonts w:ascii="Times New Roman" w:hAnsi="Times New Roman"/>
+          <w:szCs w:val="24"/>
+        </w:rPr>
+      </w:pPr>
+      <w:r>
+        <w:rPr>
+          <w:rFonts w:ascii="Times New Roman" w:hAnsi="Times New Roman"/>
+          <w:szCs w:val="24"/>
+        </w:rPr>
+        <w:t xml:space="preserve">Our study applies ecological network theory to revise that estimate to a much lower figure (roughly 37,000 viruses including about 9,000 with the potential to infect humans). This reduction </w:t>
+      </w:r>
+      <w:r>
+        <w:rPr>
+          <w:rFonts w:ascii="Times New Roman" w:hAnsi="Times New Roman"/>
+          <w:szCs w:val="24"/>
+        </w:rPr>
+        <w:t xml:space="preserve">results from </w:t>
+      </w:r>
+      <w:r>
+        <w:rPr>
+          <w:rFonts w:ascii="Times New Roman" w:hAnsi="Times New Roman"/>
+          <w:szCs w:val="24"/>
+        </w:rPr>
+        <w:t xml:space="preserve">the fact that </w:t>
+      </w:r>
+      <w:r>
+        <w:rPr>
+          <w:rFonts w:ascii="Times New Roman" w:hAnsi="Times New Roman"/>
+          <w:szCs w:val="24"/>
+        </w:rPr>
+        <w:t>many viruses have multiple hosts</w:t>
+      </w:r>
+      <w:r>
+        <w:rPr>
+          <w:rFonts w:ascii="Times New Roman" w:hAnsi="Times New Roman"/>
+          <w:szCs w:val="24"/>
+        </w:rPr>
+        <w:t xml:space="preserve"> (that is,</w:t>
+      </w:r>
+      <w:r>
+        <w:rPr>
+          <w:rFonts w:ascii="Times New Roman" w:hAnsi="Times New Roman"/>
+          <w:szCs w:val="24"/>
+        </w:rPr>
+        <w:t xml:space="preserve"> exhibit host sharing</w:t>
+      </w:r>
+      <w:r>
+        <w:rPr>
+          <w:rFonts w:ascii="Times New Roman" w:hAnsi="Times New Roman"/>
+          <w:szCs w:val="24"/>
+        </w:rPr>
+        <w:t>)</w:t>
+      </w:r>
+      <w:r>
+        <w:rPr>
+          <w:rFonts w:ascii="Times New Roman" w:hAnsi="Times New Roman"/>
+          <w:szCs w:val="24"/>
+        </w:rPr>
+        <w:t>. H</w:t>
+      </w:r>
+      <w:r>
+        <w:rPr>
+          <w:rFonts w:ascii="Times New Roman" w:hAnsi="Times New Roman"/>
+          <w:szCs w:val="24"/>
+        </w:rPr>
+        <w:t xml:space="preserve">ost sharing produces a power-scaling relationship between host and virus diversity, instead of the previously-assumed linear relationship. As we show in our paper, this pattern is not unique to viruses, and is readily illustrated for many types of ecological interactions. </w:t>
+      </w:r>
+    </w:p>
+    <w:p>
+      <w:pPr>
+        <w:rPr>
+          <w:rFonts w:ascii="Times New Roman" w:hAnsi="Times New Roman"/>
+          <w:szCs w:val="24"/>
+        </w:rPr>
+      </w:pPr>
+    </w:p>
+    <w:p>
+      <w:pPr>
+        <w:rPr>
+          <w:rFonts w:ascii="Times New Roman" w:hAnsi="Times New Roman"/>
+          <w:szCs w:val="24"/>
+        </w:rPr>
+      </w:pPr>
+      <w:r>
+        <w:rPr>
+          <w:rFonts w:ascii="Times New Roman" w:hAnsi="Times New Roman"/>
+          <w:szCs w:val="24"/>
+        </w:rPr>
+        <w:t xml:space="preserve">Whereas previous estimates infer global viral diversity in mammals and birds from the profile of </w:t>
+      </w:r>
+      <w:r>
+        <w:rPr>
+          <w:rFonts w:ascii="Times New Roman" w:hAnsi="Times New Roman"/>
+          <w:szCs w:val="24"/>
+        </w:rPr>
+        <w:t xml:space="preserve">only </w:t>
       </w:r>
       <w:bookmarkStart w:id="0" w:name="_GoBack"/>
       <w:bookmarkEnd w:id="0"/>
@@ -176,84 +291,7 @@
           <w:rFonts w:ascii="Times New Roman" w:hAnsi="Times New Roman"/>
           <w:szCs w:val="24"/>
         </w:rPr>
-        <w:t xml:space="preserve">published in </w:t>
-      </w:r>
-      <w:r>
-        <w:rPr>
-          <w:rFonts w:ascii="Times New Roman" w:hAnsi="Times New Roman"/>
-          <w:i/>
-          <w:szCs w:val="24"/>
-        </w:rPr>
-        <w:t xml:space="preserve">Science </w:t>
-      </w:r>
-      <w:r>
-        <w:rPr>
-          <w:rFonts w:ascii="Times New Roman" w:hAnsi="Times New Roman"/>
-          <w:szCs w:val="24"/>
-        </w:rPr>
-        <w:t xml:space="preserve">has been used to justify the $1.2 billion currently allocated for the Global </w:t>
-      </w:r>
-      <w:proofErr w:type="spellStart"/>
-      <w:r>
-        <w:rPr>
-          <w:rFonts w:ascii="Times New Roman" w:hAnsi="Times New Roman"/>
-          <w:szCs w:val="24"/>
-        </w:rPr>
-        <w:t>Virome</w:t>
-      </w:r>
-      <w:proofErr w:type="spellEnd"/>
-      <w:r>
-        <w:rPr>
-          <w:rFonts w:ascii="Times New Roman" w:hAnsi="Times New Roman"/>
-          <w:szCs w:val="24"/>
-        </w:rPr>
-        <w:t xml:space="preserve"> Project over the coming decade. </w:t>
-      </w:r>
-    </w:p>
-    <w:p>
-      <w:pPr>
-        <w:rPr>
-          <w:rFonts w:ascii="Times New Roman" w:hAnsi="Times New Roman"/>
-          <w:szCs w:val="24"/>
-        </w:rPr>
-      </w:pPr>
-    </w:p>
-    <w:p>
-      <w:pPr>
-        <w:rPr>
-          <w:rFonts w:ascii="Times New Roman" w:hAnsi="Times New Roman"/>
-          <w:szCs w:val="24"/>
-        </w:rPr>
-      </w:pPr>
-      <w:r>
-        <w:rPr>
-          <w:rFonts w:ascii="Times New Roman" w:hAnsi="Times New Roman"/>
-          <w:szCs w:val="24"/>
-        </w:rPr>
-        <w:t xml:space="preserve">Our study applies ecological network theory to revise that estimate to a much lower figure (roughly 37,000 viruses including about 9,000 with the potential to infect humans). This reduction is produced by simply assuming that host sharing produces a power-scaling relationship between host and virus diversity, instead of the previously-assumed linear relationship. As we show in our paper, this pattern is not unique to viruses, and is readily illustrated for many types of ecological interactions. </w:t>
-      </w:r>
-    </w:p>
-    <w:p>
-      <w:pPr>
-        <w:rPr>
-          <w:rFonts w:ascii="Times New Roman" w:hAnsi="Times New Roman"/>
-          <w:szCs w:val="24"/>
-        </w:rPr>
-      </w:pPr>
-    </w:p>
-    <w:p>
-      <w:pPr>
-        <w:rPr>
-          <w:rFonts w:ascii="Times New Roman" w:hAnsi="Times New Roman"/>
-          <w:szCs w:val="24"/>
-        </w:rPr>
-      </w:pPr>
-      <w:r>
-        <w:rPr>
-          <w:rFonts w:ascii="Times New Roman" w:hAnsi="Times New Roman"/>
-          <w:szCs w:val="24"/>
-        </w:rPr>
-        <w:t xml:space="preserve">Whereas previous estimates infer global viral diversity in mammals and birds from the profile of two well-described, virus-rich species (a bat and a macaque), our study </w:t>
+        <w:t xml:space="preserve">two well-described, virus-rich species (a bat and a macaque), our study </w:t>
       </w:r>
       <w:r>
         <w:rPr>
@@ -281,46 +319,44 @@
           <w:rFonts w:ascii="Times New Roman" w:hAnsi="Times New Roman"/>
           <w:szCs w:val="24"/>
         </w:rPr>
-        <w:t xml:space="preserve">an unexpected result: zoonotic DNA viruses probably outnumber zoonotic RNA viruses, even though at present they are significantly </w:t>
-      </w:r>
-      <w:proofErr w:type="spellStart"/>
-      <w:r>
-        <w:rPr>
-          <w:rFonts w:ascii="Times New Roman" w:hAnsi="Times New Roman"/>
-          <w:szCs w:val="24"/>
-        </w:rPr>
-        <w:t>underdescribed</w:t>
-      </w:r>
-      <w:proofErr w:type="spellEnd"/>
-      <w:r>
-        <w:rPr>
-          <w:rFonts w:ascii="Times New Roman" w:hAnsi="Times New Roman"/>
-          <w:szCs w:val="24"/>
-        </w:rPr>
-        <w:t xml:space="preserve">, and usually considered lower priority for viral discovery projects. </w:t>
-      </w:r>
-    </w:p>
-    <w:p>
-      <w:pPr>
-        <w:rPr>
-          <w:rFonts w:ascii="Times New Roman" w:hAnsi="Times New Roman"/>
-          <w:szCs w:val="24"/>
-        </w:rPr>
-      </w:pPr>
-    </w:p>
-    <w:p>
-      <w:pPr>
-        <w:rPr>
-          <w:rFonts w:ascii="Times New Roman" w:hAnsi="Times New Roman"/>
-          <w:szCs w:val="24"/>
-        </w:rPr>
-      </w:pPr>
-      <w:r>
-        <w:rPr>
-          <w:rFonts w:ascii="Times New Roman" w:hAnsi="Times New Roman"/>
-          <w:szCs w:val="24"/>
-        </w:rPr>
-        <w:t xml:space="preserve">Our results have simple but critical implications for one of the largest scientific undertakings ever attempted. More importantly, our paper helps make an important link between ecological theory and the efforts currently underway to achieve global pandemic prevention. We believe this will be of broad interest to ecologists, virologists, network theorists, and potentially the economists and policymakers involved in global health security. </w:t>
+        <w:t xml:space="preserve">an unexpected result: zoonotic DNA viruses probably outnumber zoonotic RNA viruses, even though at present they are significantly underdescribed, and usually considered lower priority for viral discovery projects. </w:t>
+      </w:r>
+    </w:p>
+    <w:p>
+      <w:pPr>
+        <w:rPr>
+          <w:rFonts w:ascii="Times New Roman" w:hAnsi="Times New Roman"/>
+          <w:szCs w:val="24"/>
+        </w:rPr>
+      </w:pPr>
+    </w:p>
+    <w:p>
+      <w:pPr>
+        <w:rPr>
+          <w:rFonts w:ascii="Times New Roman" w:hAnsi="Times New Roman"/>
+          <w:szCs w:val="24"/>
+        </w:rPr>
+      </w:pPr>
+      <w:r>
+        <w:rPr>
+          <w:rFonts w:ascii="Times New Roman" w:hAnsi="Times New Roman"/>
+          <w:szCs w:val="24"/>
+        </w:rPr>
+        <w:t>Our results have simple</w:t>
+      </w:r>
+      <w:r>
+        <w:rPr>
+          <w:rFonts w:ascii="Times New Roman" w:hAnsi="Times New Roman"/>
+          <w:szCs w:val="24"/>
+        </w:rPr>
+        <w:t xml:space="preserve"> </w:t>
+      </w:r>
+      <w:r>
+        <w:rPr>
+          <w:rFonts w:ascii="Times New Roman" w:hAnsi="Times New Roman"/>
+          <w:szCs w:val="24"/>
+        </w:rPr>
+        <w:t xml:space="preserve">but critical implications for one of the largest scientific undertakings ever attempted. More importantly, our paper helps make an important link between ecological theory and the efforts currently underway to achieve global pandemic prevention. We believe this will be of broad interest to ecologists, virologists, network theorists, and potentially the economists and policymakers involved in global health security. </w:t>
       </w:r>
     </w:p>
     <w:p>

</xml_diff>